<commit_message>
Kolokwium - pytania z excela
</commit_message>
<xml_diff>
--- a/Kolokwium.docx
+++ b/Kolokwium.docx
@@ -81,8 +81,24 @@
     <w:p>
       <w:pPr>
         <w:pStyle w:val="Akapitzlist"/>
+        <w:numPr>
+          <w:ilvl w:val="0"/>
+          <w:numId w:val="8"/>
+        </w:numPr>
         <w:jc w:val="both"/>
       </w:pPr>
+      <w:r>
+        <w:t>(1 pkt</w:t>
+      </w:r>
+      <w:r>
+        <w:t xml:space="preserve"> ABC</w:t>
+      </w:r>
+      <w:r>
+        <w:t>)</w:t>
+      </w:r>
+      <w:r>
+        <w:t xml:space="preserve"> Która z poniższych komend GIT-a odpowiada za utworzenie gałęzi / pobranie repozytorium / dodanie pliku do tranży / zatwierdzenie tranży</w:t>
+      </w:r>
     </w:p>
     <w:p>
       <w:pPr>
@@ -94,19 +110,33 @@
         <w:jc w:val="both"/>
       </w:pPr>
       <w:r>
-        <w:t>(1 pkt</w:t>
-      </w:r>
-      <w:r>
-        <w:t xml:space="preserve"> </w:t>
-      </w:r>
-      <w:r>
-        <w:t>ABC</w:t>
-      </w:r>
-      <w:r>
-        <w:t>)</w:t>
-      </w:r>
-      <w:r>
-        <w:t xml:space="preserve"> Która z poniższych komend GIT-a odpowiada za utworzenie gałęzi / pobranie repozytorium / dodanie pliku do tranży / zatwierdzenie tranży</w:t>
+        <w:t xml:space="preserve">(1 pkt) </w:t>
+      </w:r>
+    </w:p>
+    <w:p>
+      <w:pPr>
+        <w:pStyle w:val="Akapitzlist"/>
+        <w:numPr>
+          <w:ilvl w:val="1"/>
+          <w:numId w:val="8"/>
+        </w:numPr>
+        <w:jc w:val="both"/>
+      </w:pPr>
+      <w:r>
+        <w:t>(wielokrotny wybór) Wybrać funkcjonalności Worda</w:t>
+      </w:r>
+    </w:p>
+    <w:p>
+      <w:pPr>
+        <w:pStyle w:val="Akapitzlist"/>
+        <w:numPr>
+          <w:ilvl w:val="1"/>
+          <w:numId w:val="8"/>
+        </w:numPr>
+        <w:jc w:val="both"/>
+      </w:pPr>
+      <w:r>
+        <w:t>Co oznacza skrót WYSIWYG i jak odnosi się on do Worda</w:t>
       </w:r>
     </w:p>
     <w:p>
@@ -132,7 +162,7 @@
         <w:jc w:val="both"/>
       </w:pPr>
       <w:r>
-        <w:t>(wielokrotny wybór) Wybrać funkcjonalności Worda</w:t>
+        <w:t>Czym jest język SQL</w:t>
       </w:r>
     </w:p>
     <w:p>
@@ -145,7 +175,20 @@
         <w:jc w:val="both"/>
       </w:pPr>
       <w:r>
-        <w:t>Co oznacza skrót WYSIWYG i jak odnosi się on do Worda</w:t>
+        <w:t>Do czego służy słowo kluczowe: SELECT/FROM/WHERE</w:t>
+      </w:r>
+    </w:p>
+    <w:p>
+      <w:pPr>
+        <w:pStyle w:val="Akapitzlist"/>
+        <w:numPr>
+          <w:ilvl w:val="1"/>
+          <w:numId w:val="8"/>
+        </w:numPr>
+        <w:jc w:val="both"/>
+      </w:pPr>
+      <w:r>
+        <w:t>Dana jest tabela X o schemacie X(A,B,C). Dany jest SQL: SELECT ….. FROM X WHERE …… Uzupełnić SQL tak żeby wynikiem było ….. .</w:t>
       </w:r>
     </w:p>
     <w:p>
@@ -160,44 +203,11 @@
       <w:r>
         <w:t xml:space="preserve">(1 pkt) </w:t>
       </w:r>
-    </w:p>
-    <w:p>
-      <w:pPr>
-        <w:pStyle w:val="Akapitzlist"/>
-        <w:numPr>
-          <w:ilvl w:val="1"/>
-          <w:numId w:val="8"/>
-        </w:numPr>
-        <w:jc w:val="both"/>
-      </w:pPr>
-      <w:r>
-        <w:t>Czym jest język SQL</w:t>
-      </w:r>
-    </w:p>
-    <w:p>
-      <w:pPr>
-        <w:pStyle w:val="Akapitzlist"/>
-        <w:numPr>
-          <w:ilvl w:val="1"/>
-          <w:numId w:val="8"/>
-        </w:numPr>
-        <w:jc w:val="both"/>
-      </w:pPr>
-      <w:r>
-        <w:t>Do czego służy słowo kluczowe: SELECT/FROM/WHERE</w:t>
-      </w:r>
-    </w:p>
-    <w:p>
-      <w:pPr>
-        <w:pStyle w:val="Akapitzlist"/>
-        <w:numPr>
-          <w:ilvl w:val="1"/>
-          <w:numId w:val="8"/>
-        </w:numPr>
-        <w:jc w:val="both"/>
-      </w:pPr>
-      <w:r>
-        <w:t>Dana jest tabela X o schemacie X(A,B,C). Dany jest SQL: SELECT ….. FROM X WHERE …… Uzupełnić SQL tak żeby wynikiem było ….. .</w:t>
+      <w:r>
+        <w:t>Wyjaśnić do czego służy funkcja XXX</w:t>
+      </w:r>
+      <w:r>
+        <w:t xml:space="preserve"> / funkcjonalność Excela (np. adresacja W1K1)</w:t>
       </w:r>
     </w:p>
     <w:p>
@@ -210,13 +220,7 @@
         <w:jc w:val="both"/>
       </w:pPr>
       <w:r>
-        <w:t xml:space="preserve">(1 pkt) </w:t>
-      </w:r>
-      <w:r>
-        <w:t>TBA</w:t>
-      </w:r>
-      <w:r>
-        <w:t xml:space="preserve"> (Excel)</w:t>
+        <w:t>(1 pkt) Wyjaśnij czym jest falsyfikacja</w:t>
       </w:r>
     </w:p>
     <w:sectPr>

</xml_diff>